<commit_message>
Continued to add Task IDs
Added Task IDs to these minutes
</commit_message>
<xml_diff>
--- a/Minutes/10 Minutes for the 06.11.2014.docx
+++ b/Minutes/10 Minutes for the 06.11.2014.docx
@@ -290,7 +290,34 @@
       </w:r>
       <w:proofErr w:type="spellEnd"/>
       <w:r>
-        <w:t xml:space="preserve"> (moz1).</w:t>
+        <w:t xml:space="preserve"> (moz1). (Task ID OTR001)</w:t>
+      </w:r>
+      <w:r>
+        <w:br/>
+      </w:r>
+      <w:r>
+        <w:tab/>
+      </w:r>
+      <w:r>
+        <w:tab/>
+      </w:r>
+      <w:r>
+        <w:tab/>
+      </w:r>
+      <w:r>
+        <w:tab/>
+      </w:r>
+      <w:r>
+        <w:tab/>
+      </w:r>
+      <w:r>
+        <w:tab/>
+      </w:r>
+      <w:r>
+        <w:tab/>
+      </w:r>
+      <w:r>
+        <w:tab/>
       </w:r>
       <w:r>
         <w:tab/>
@@ -357,13 +384,7 @@
       </w:r>
       <w:r>
         <w:tab/>
-        <w:t>FR1,2</w:t>
-      </w:r>
-      <w:r>
-        <w:tab/>
-      </w:r>
-      <w:r>
-        <w:tab/>
+        <w:t>FR1,2 (Task ID JAV001)</w:t>
       </w:r>
       <w:r>
         <w:tab/>
@@ -390,20 +411,11 @@
         </w:numPr>
       </w:pPr>
       <w:r>
-        <w:t>And</w:t>
-      </w:r>
-      <w:r>
-        <w:t xml:space="preserve">reas Hernandez (anh45) </w:t>
-      </w:r>
-      <w:r>
-        <w:tab/>
-        <w:t>FR3,4</w:t>
-      </w:r>
-      <w:r>
-        <w:tab/>
-      </w:r>
-      <w:r>
-        <w:tab/>
+        <w:t xml:space="preserve">Andreas Hernandez (anh45) </w:t>
+      </w:r>
+      <w:r>
+        <w:tab/>
+        <w:t>FR3,4 (Task ID JAV002)</w:t>
       </w:r>
       <w:r>
         <w:tab/>
@@ -442,13 +454,7 @@
       </w:r>
       <w:r>
         <w:tab/>
-        <w:t>FR5</w:t>
-      </w:r>
-      <w:r>
-        <w:tab/>
-      </w:r>
-      <w:r>
-        <w:tab/>
+        <w:t xml:space="preserve">FR5 (Task ID JAV003) </w:t>
       </w:r>
       <w:r>
         <w:tab/>
@@ -490,13 +496,7 @@
       </w:r>
       <w:r>
         <w:tab/>
-        <w:t>FR6</w:t>
-      </w:r>
-      <w:r>
-        <w:tab/>
-      </w:r>
-      <w:r>
-        <w:tab/>
+        <w:t>FR6 (Task ID JAV004)</w:t>
       </w:r>
       <w:r>
         <w:tab/>
@@ -555,13 +555,7 @@
       </w:r>
       <w:r>
         <w:tab/>
-        <w:t>FR7</w:t>
-      </w:r>
-      <w:r>
-        <w:tab/>
-      </w:r>
-      <w:r>
-        <w:tab/>
+        <w:t>FR7 (Task ID WEB001)</w:t>
       </w:r>
       <w:r>
         <w:tab/>
@@ -604,13 +598,7 @@
       </w:r>
       <w:r>
         <w:tab/>
-        <w:t>FR7</w:t>
-      </w:r>
-      <w:r>
-        <w:tab/>
-      </w:r>
-      <w:r>
-        <w:tab/>
+        <w:t>FR7 (Task ID WEB001)</w:t>
       </w:r>
       <w:r>
         <w:tab/>
@@ -641,13 +629,7 @@
       </w:r>
       <w:r>
         <w:tab/>
-        <w:t>FR8</w:t>
-      </w:r>
-      <w:r>
-        <w:tab/>
-      </w:r>
-      <w:r>
-        <w:tab/>
+        <w:t xml:space="preserve">FR8 (Task ID WEB002) </w:t>
       </w:r>
       <w:r>
         <w:tab/>
@@ -681,13 +663,7 @@
       </w:r>
       <w:r>
         <w:tab/>
-        <w:t>FR8</w:t>
-      </w:r>
-      <w:r>
-        <w:tab/>
-      </w:r>
-      <w:r>
-        <w:tab/>
+        <w:t>FR8 (Task ID WEB002)</w:t>
       </w:r>
       <w:r>
         <w:tab/>
@@ -742,13 +718,7 @@
       </w:r>
       <w:r>
         <w:tab/>
-        <w:t>FR9</w:t>
-      </w:r>
-      <w:r>
-        <w:tab/>
-      </w:r>
-      <w:r>
-        <w:tab/>
+        <w:t xml:space="preserve">FR9 (Task ID WEB003) </w:t>
       </w:r>
       <w:r>
         <w:tab/>
@@ -787,13 +757,7 @@
       </w:r>
       <w:r>
         <w:tab/>
-        <w:t>FR9</w:t>
-      </w:r>
-      <w:r>
-        <w:tab/>
-      </w:r>
-      <w:r>
-        <w:tab/>
+        <w:t xml:space="preserve">FR9 (Task ID WEB003)   </w:t>
       </w:r>
       <w:r>
         <w:tab/>
@@ -853,7 +817,12 @@
         </w:numPr>
       </w:pPr>
       <w:r>
-        <w:t xml:space="preserve">Continue to work on the Test Specification document.  </w:t>
+        <w:t>Continue to wor</w:t>
+      </w:r>
+      <w:bookmarkStart w:id="0" w:name="_GoBack"/>
+      <w:bookmarkEnd w:id="0"/>
+      <w:r>
+        <w:t xml:space="preserve">k on the Test Specification document.  </w:t>
       </w:r>
     </w:p>
     <w:p>
@@ -873,6 +842,9 @@
       <w:r>
         <w:t>be sure to bring notes with you.</w:t>
       </w:r>
+      <w:r>
+        <w:t xml:space="preserve"> (Task ID OTR007)</w:t>
+      </w:r>
     </w:p>
     <w:p>
       <w:pPr>
@@ -884,6 +856,7 @@
       </w:pPr>
       <w:proofErr w:type="spellStart"/>
       <w:r>
+        <w:lastRenderedPageBreak/>
         <w:t>Awais</w:t>
       </w:r>
       <w:proofErr w:type="spellEnd"/>
@@ -915,12 +888,12 @@
         <w:t xml:space="preserve"> to have their work done my Friday (07.11.2014) at 16:00. </w:t>
       </w:r>
     </w:p>
+    <w:p/>
     <w:p>
       <w:pPr>
         <w:pStyle w:val="Heading3"/>
       </w:pPr>
       <w:r>
-        <w:lastRenderedPageBreak/>
         <w:t>AOB (A</w:t>
       </w:r>
       <w:r>
@@ -1169,28 +1142,7 @@
                 <w:sz w:val="22"/>
                 <w:szCs w:val="22"/>
               </w:rPr>
-              <w:t>06</w:t>
-            </w:r>
-            <w:r>
-              <w:rPr>
-                <w:sz w:val="22"/>
-                <w:szCs w:val="22"/>
-              </w:rPr>
-              <w:t>.</w:t>
-            </w:r>
-            <w:r>
-              <w:rPr>
-                <w:sz w:val="22"/>
-                <w:szCs w:val="22"/>
-              </w:rPr>
-              <w:t>11.2014</w:t>
-            </w:r>
-            <w:r>
-              <w:rPr>
-                <w:sz w:val="22"/>
-                <w:szCs w:val="22"/>
-              </w:rPr>
-              <w:t xml:space="preserve"> </w:t>
+              <w:t xml:space="preserve">06.11.2014 </w:t>
             </w:r>
           </w:p>
         </w:tc>
@@ -1356,16 +1308,7 @@
                 <w:sz w:val="22"/>
                 <w:szCs w:val="22"/>
               </w:rPr>
-              <w:t>cpm</w:t>
-            </w:r>
-            <w:bookmarkStart w:id="0" w:name="_GoBack"/>
-            <w:bookmarkEnd w:id="0"/>
-            <w:r>
-              <w:rPr>
-                <w:sz w:val="22"/>
-                <w:szCs w:val="22"/>
-              </w:rPr>
-              <w:t>6</w:t>
+              <w:t>cpm6</w:t>
             </w:r>
           </w:p>
         </w:tc>
@@ -1423,6 +1366,7 @@
         <w:docPartUnique/>
       </w:docPartObj>
     </w:sdtPr>
+    <w:sdtEndPr/>
     <w:sdtContent>
       <w:sdt>
         <w:sdtPr>
@@ -1432,6 +1376,7 @@
             <w:docPartUnique/>
           </w:docPartObj>
         </w:sdtPr>
+        <w:sdtEndPr/>
         <w:sdtContent>
           <w:p>
             <w:pPr>

</xml_diff>